<commit_message>
spring cloud config tutorial
</commit_message>
<xml_diff>
--- a/SpringCloudConFigServerAndClient.docx
+++ b/SpringCloudConFigServerAndClient.docx
@@ -10801,8 +10801,6 @@
           <w:szCs w:val="45"/>
         </w:rPr>
       </w:pPr>
-      <w:bookmarkStart w:id="0" w:name="_GoBack"/>
-      <w:bookmarkEnd w:id="0"/>
       <w:r>
         <w:rPr>
           <w:rStyle w:val="Strong"/>
@@ -11320,6 +11318,265 @@
         </w:rPr>
         <w:t>, its properties will get refreshed.</w:t>
       </w:r>
+    </w:p>
+    <w:p>
+      <w:pPr>
+        <w:pStyle w:val="NormalWeb"/>
+        <w:shd w:val="clear" w:color="auto" w:fill="FFFFFF"/>
+        <w:spacing w:before="75" w:beforeAutospacing="0" w:after="225" w:afterAutospacing="0"/>
+        <w:rPr>
+          <w:rFonts w:ascii="Cambria" w:hAnsi="Cambria"/>
+          <w:color w:val="222635"/>
+          <w:sz w:val="29"/>
+          <w:szCs w:val="29"/>
+        </w:rPr>
+      </w:pPr>
+    </w:p>
+    <w:p>
+      <w:pPr>
+        <w:pStyle w:val="NormalWeb"/>
+        <w:shd w:val="clear" w:color="auto" w:fill="FFFFFF"/>
+        <w:spacing w:before="75" w:beforeAutospacing="0" w:after="225" w:afterAutospacing="0"/>
+        <w:rPr>
+          <w:rFonts w:ascii="Cambria" w:hAnsi="Cambria"/>
+          <w:color w:val="222635"/>
+          <w:sz w:val="29"/>
+          <w:szCs w:val="29"/>
+        </w:rPr>
+      </w:pPr>
+    </w:p>
+    <w:p>
+      <w:pPr>
+        <w:pStyle w:val="NormalWeb"/>
+        <w:shd w:val="clear" w:color="auto" w:fill="FFFFFF"/>
+        <w:spacing w:before="75" w:beforeAutospacing="0" w:after="225" w:afterAutospacing="0"/>
+        <w:rPr>
+          <w:rFonts w:ascii="Cambria" w:hAnsi="Cambria"/>
+          <w:color w:val="222635"/>
+          <w:sz w:val="29"/>
+          <w:szCs w:val="29"/>
+        </w:rPr>
+      </w:pPr>
+    </w:p>
+    <w:p>
+      <w:pPr>
+        <w:pStyle w:val="NormalWeb"/>
+        <w:shd w:val="clear" w:color="auto" w:fill="FFFFFF"/>
+        <w:spacing w:before="75" w:beforeAutospacing="0" w:after="225" w:afterAutospacing="0"/>
+        <w:rPr>
+          <w:rFonts w:ascii="Cambria" w:hAnsi="Cambria"/>
+          <w:color w:val="222635"/>
+          <w:sz w:val="29"/>
+          <w:szCs w:val="29"/>
+        </w:rPr>
+      </w:pPr>
+    </w:p>
+    <w:p>
+      <w:pPr>
+        <w:pStyle w:val="NormalWeb"/>
+        <w:shd w:val="clear" w:color="auto" w:fill="FFFFFF"/>
+        <w:spacing w:before="75" w:beforeAutospacing="0" w:after="225" w:afterAutospacing="0"/>
+        <w:rPr>
+          <w:rFonts w:ascii="Cambria" w:hAnsi="Cambria"/>
+          <w:color w:val="222635"/>
+          <w:sz w:val="29"/>
+          <w:szCs w:val="29"/>
+        </w:rPr>
+      </w:pPr>
+    </w:p>
+    <w:p>
+      <w:pPr>
+        <w:pStyle w:val="NormalWeb"/>
+        <w:shd w:val="clear" w:color="auto" w:fill="FFFFFF"/>
+        <w:spacing w:before="75" w:beforeAutospacing="0" w:after="225" w:afterAutospacing="0"/>
+        <w:rPr>
+          <w:rFonts w:ascii="Cambria" w:hAnsi="Cambria"/>
+          <w:color w:val="222635"/>
+          <w:sz w:val="29"/>
+          <w:szCs w:val="29"/>
+        </w:rPr>
+      </w:pPr>
+    </w:p>
+    <w:p>
+      <w:pPr>
+        <w:pStyle w:val="NormalWeb"/>
+        <w:shd w:val="clear" w:color="auto" w:fill="FFFFFF"/>
+        <w:spacing w:before="75" w:beforeAutospacing="0" w:after="225" w:afterAutospacing="0"/>
+        <w:rPr>
+          <w:rFonts w:ascii="Cambria" w:hAnsi="Cambria"/>
+          <w:color w:val="222635"/>
+          <w:sz w:val="29"/>
+          <w:szCs w:val="29"/>
+        </w:rPr>
+      </w:pPr>
+    </w:p>
+    <w:p>
+      <w:pPr>
+        <w:pStyle w:val="NormalWeb"/>
+        <w:shd w:val="clear" w:color="auto" w:fill="FFFFFF"/>
+        <w:spacing w:before="75" w:beforeAutospacing="0" w:after="225" w:afterAutospacing="0"/>
+        <w:rPr>
+          <w:rFonts w:ascii="Cambria" w:hAnsi="Cambria"/>
+          <w:color w:val="222635"/>
+          <w:sz w:val="29"/>
+          <w:szCs w:val="29"/>
+        </w:rPr>
+      </w:pPr>
+    </w:p>
+    <w:p>
+      <w:pPr>
+        <w:pStyle w:val="NormalWeb"/>
+        <w:shd w:val="clear" w:color="auto" w:fill="FFFFFF"/>
+        <w:spacing w:before="75" w:beforeAutospacing="0" w:after="225" w:afterAutospacing="0"/>
+        <w:rPr>
+          <w:rFonts w:ascii="Cambria" w:hAnsi="Cambria"/>
+          <w:color w:val="222635"/>
+          <w:sz w:val="29"/>
+          <w:szCs w:val="29"/>
+        </w:rPr>
+      </w:pPr>
+    </w:p>
+    <w:p>
+      <w:pPr>
+        <w:pStyle w:val="Heading1"/>
+        <w:shd w:val="clear" w:color="auto" w:fill="F9F9F9"/>
+        <w:spacing w:before="0"/>
+        <w:rPr>
+          <w:rFonts w:ascii="Arial" w:hAnsi="Arial" w:cs="Arial"/>
+          <w:b w:val="0"/>
+          <w:bCs w:val="0"/>
+        </w:rPr>
+      </w:pPr>
+      <w:r>
+        <w:rPr>
+          <w:rFonts w:ascii="Arial" w:hAnsi="Arial" w:cs="Arial"/>
+          <w:b w:val="0"/>
+          <w:bCs w:val="0"/>
+        </w:rPr>
+        <w:lastRenderedPageBreak/>
+        <w:t xml:space="preserve">[006] GIT backed Spring Cloud </w:t>
+      </w:r>
+      <w:proofErr w:type="spellStart"/>
+      <w:r>
+        <w:rPr>
+          <w:rFonts w:ascii="Arial" w:hAnsi="Arial" w:cs="Arial"/>
+          <w:b w:val="0"/>
+          <w:bCs w:val="0"/>
+        </w:rPr>
+        <w:t>config</w:t>
+      </w:r>
+      <w:proofErr w:type="spellEnd"/>
+      <w:r>
+        <w:rPr>
+          <w:rFonts w:ascii="Arial" w:hAnsi="Arial" w:cs="Arial"/>
+          <w:b w:val="0"/>
+          <w:bCs w:val="0"/>
+        </w:rPr>
+        <w:t xml:space="preserve"> server - [Microservices in and out]</w:t>
+      </w:r>
+    </w:p>
+    <w:p>
+      <w:pPr>
+        <w:pStyle w:val="NormalWeb"/>
+        <w:shd w:val="clear" w:color="auto" w:fill="FFFFFF"/>
+        <w:spacing w:before="75" w:beforeAutospacing="0" w:after="225" w:afterAutospacing="0"/>
+        <w:rPr>
+          <w:rFonts w:ascii="Cambria" w:hAnsi="Cambria"/>
+          <w:color w:val="222635"/>
+          <w:sz w:val="29"/>
+          <w:szCs w:val="29"/>
+        </w:rPr>
+      </w:pPr>
+      <w:r>
+        <w:br/>
+      </w:r>
+      <w:proofErr w:type="spellStart"/>
+      <w:r>
+        <w:rPr>
+          <w:rFonts w:ascii="Arial" w:hAnsi="Arial" w:cs="Arial"/>
+          <w:color w:val="030303"/>
+          <w:spacing w:val="4"/>
+          <w:sz w:val="21"/>
+          <w:szCs w:val="21"/>
+          <w:shd w:val="clear" w:color="auto" w:fill="F9F9F9"/>
+        </w:rPr>
+        <w:t>CodeLabs</w:t>
+      </w:r>
+      <w:proofErr w:type="spellEnd"/>
+      <w:r>
+        <w:rPr>
+          <w:rFonts w:ascii="Arial" w:hAnsi="Arial" w:cs="Arial"/>
+          <w:color w:val="030303"/>
+          <w:spacing w:val="4"/>
+          <w:sz w:val="21"/>
+          <w:szCs w:val="21"/>
+          <w:shd w:val="clear" w:color="auto" w:fill="F9F9F9"/>
+        </w:rPr>
+        <w:t xml:space="preserve"> </w:t>
+      </w:r>
+      <w:proofErr w:type="spellStart"/>
+      <w:r>
+        <w:rPr>
+          <w:rFonts w:ascii="Arial" w:hAnsi="Arial" w:cs="Arial"/>
+          <w:color w:val="030303"/>
+          <w:spacing w:val="4"/>
+          <w:sz w:val="21"/>
+          <w:szCs w:val="21"/>
+          <w:shd w:val="clear" w:color="auto" w:fill="F9F9F9"/>
+        </w:rPr>
+        <w:t>youtube</w:t>
+      </w:r>
+      <w:proofErr w:type="spellEnd"/>
+      <w:r>
+        <w:rPr>
+          <w:rFonts w:ascii="Arial" w:hAnsi="Arial" w:cs="Arial"/>
+          <w:color w:val="030303"/>
+          <w:spacing w:val="4"/>
+          <w:sz w:val="21"/>
+          <w:szCs w:val="21"/>
+          <w:shd w:val="clear" w:color="auto" w:fill="F9F9F9"/>
+        </w:rPr>
+        <w:t xml:space="preserve"> channel</w:t>
+      </w:r>
+      <w:bookmarkStart w:id="0" w:name="_GoBack"/>
+      <w:bookmarkEnd w:id="0"/>
+    </w:p>
+    <w:p>
+      <w:pPr>
+        <w:pStyle w:val="NormalWeb"/>
+        <w:shd w:val="clear" w:color="auto" w:fill="FFFFFF"/>
+        <w:spacing w:before="75" w:beforeAutospacing="0" w:after="225" w:afterAutospacing="0"/>
+        <w:rPr>
+          <w:rFonts w:ascii="Cambria" w:hAnsi="Cambria"/>
+          <w:color w:val="222635"/>
+          <w:sz w:val="29"/>
+          <w:szCs w:val="29"/>
+        </w:rPr>
+      </w:pPr>
+      <w:hyperlink r:id="rId22" w:history="1">
+        <w:r>
+          <w:rPr>
+            <w:rStyle w:val="Hyperlink"/>
+            <w:rFonts w:ascii="Cambria" w:hAnsi="Cambria"/>
+            <w:sz w:val="29"/>
+            <w:szCs w:val="29"/>
+          </w:rPr>
+          <w:t>https://www.youtube.com/watch?v=VzskpJEBtPw</w:t>
+        </w:r>
+      </w:hyperlink>
+    </w:p>
+    <w:p>
+      <w:pPr>
+        <w:pStyle w:val="NormalWeb"/>
+        <w:shd w:val="clear" w:color="auto" w:fill="FFFFFF"/>
+        <w:spacing w:before="75" w:beforeAutospacing="0" w:after="225" w:afterAutospacing="0"/>
+        <w:rPr>
+          <w:rFonts w:ascii="Cambria" w:hAnsi="Cambria"/>
+          <w:color w:val="222635"/>
+          <w:sz w:val="29"/>
+          <w:szCs w:val="29"/>
+        </w:rPr>
+      </w:pPr>
     </w:p>
     <w:p>
       <w:pPr>

</xml_diff>